<commit_message>
Cite author and year
</commit_message>
<xml_diff>
--- a/PORTADA_OFICIAL_PARA_TRABAJOS_DE_TITULACION.docx
+++ b/PORTADA_OFICIAL_PARA_TRABAJOS_DE_TITULACION.docx
@@ -1325,6 +1325,10 @@
                             <w:pPr>
                               <w:pStyle w:val="NormalWeb"/>
                               <w:jc w:val="center"/>
+                              <w:rPr>
+                                <w:rFonts w:ascii="Arial" w:hAnsi="Arial" w:cs="Arial"/>
+                                <w:lang w:val="es-ES"/>
+                              </w:rPr>
                             </w:pPr>
                             <w:r>
                               <w:rPr>
@@ -1332,15 +1336,7 @@
                                 <w:b/>
                                 <w:bCs/>
                               </w:rPr>
-                              <w:t xml:space="preserve">DESARROLLO DE UNA LIBRERÍA NPM DE FRONT-END BASADA EN COMPONENTES DE REACT PARA EL ÁGIL MAQUETADO DE UNA PÁGINA WEB USANDO </w:t>
-                            </w:r>
-                            <w:r>
-                              <w:rPr>
-                                <w:rFonts w:ascii="Arial" w:hAnsi="Arial" w:cs="Arial"/>
-                                <w:b/>
-                                <w:bCs/>
-                              </w:rPr>
-                              <w:t>PRÁCTICAS</w:t>
+                              <w:t>DESARROLLO DE UNA LIBRERÍA NPM DE FRONT-END BASADA EN COMPONENTES DE REACT PARA EL ÁGIL MAQUETADO DE UNA PÁGINA WEB USANDO PRÁCTICAS</w:t>
                             </w:r>
                             <w:r>
                               <w:rPr>
@@ -1366,17 +1362,25 @@
                                 <w:b/>
                                 <w:bCs/>
                               </w:rPr>
-                              <w:t>DE DISEÑO UX/U</w:t>
+                              <w:t xml:space="preserve">DE DISEÑO </w:t>
                             </w:r>
-                          </w:p>
-                          <w:p>
-                            <w:pPr>
-                              <w:jc w:val="center"/>
-                              <w:rPr>
-                                <w:rFonts w:ascii="Arial" w:hAnsi="Arial" w:cs="Arial"/>
-                                <w:lang w:val="en-MX"/>
-                              </w:rPr>
-                            </w:pPr>
+                            <w:r>
+                              <w:rPr>
+                                <w:rFonts w:ascii="Arial" w:hAnsi="Arial" w:cs="Arial"/>
+                                <w:b/>
+                                <w:bCs/>
+                              </w:rPr>
+                              <w:t>UX/</w:t>
+                            </w:r>
+                            <w:r>
+                              <w:rPr>
+                                <w:rFonts w:ascii="Arial" w:hAnsi="Arial" w:cs="Arial"/>
+                                <w:b/>
+                                <w:bCs/>
+                                <w:lang w:val="es-ES"/>
+                              </w:rPr>
+                              <w:t>UI</w:t>
+                            </w:r>
                           </w:p>
                         </w:txbxContent>
                       </wps:txbx>
@@ -1408,6 +1412,10 @@
                       <w:pPr>
                         <w:pStyle w:val="NormalWeb"/>
                         <w:jc w:val="center"/>
+                        <w:rPr>
+                          <w:rFonts w:ascii="Arial" w:hAnsi="Arial" w:cs="Arial"/>
+                          <w:lang w:val="es-ES"/>
+                        </w:rPr>
                       </w:pPr>
                       <w:r>
                         <w:rPr>
@@ -1415,15 +1423,7 @@
                           <w:b/>
                           <w:bCs/>
                         </w:rPr>
-                        <w:t xml:space="preserve">DESARROLLO DE UNA LIBRERÍA NPM DE FRONT-END BASADA EN COMPONENTES DE REACT PARA EL ÁGIL MAQUETADO DE UNA PÁGINA WEB USANDO </w:t>
-                      </w:r>
-                      <w:r>
-                        <w:rPr>
-                          <w:rFonts w:ascii="Arial" w:hAnsi="Arial" w:cs="Arial"/>
-                          <w:b/>
-                          <w:bCs/>
-                        </w:rPr>
-                        <w:t>PRÁCTICAS</w:t>
+                        <w:t>DESARROLLO DE UNA LIBRERÍA NPM DE FRONT-END BASADA EN COMPONENTES DE REACT PARA EL ÁGIL MAQUETADO DE UNA PÁGINA WEB USANDO PRÁCTICAS</w:t>
                       </w:r>
                       <w:r>
                         <w:rPr>
@@ -1449,17 +1449,25 @@
                           <w:b/>
                           <w:bCs/>
                         </w:rPr>
-                        <w:t>DE DISEÑO UX/U</w:t>
+                        <w:t xml:space="preserve">DE DISEÑO </w:t>
                       </w:r>
-                    </w:p>
-                    <w:p>
-                      <w:pPr>
-                        <w:jc w:val="center"/>
-                        <w:rPr>
-                          <w:rFonts w:ascii="Arial" w:hAnsi="Arial" w:cs="Arial"/>
-                          <w:lang w:val="en-MX"/>
-                        </w:rPr>
-                      </w:pPr>
+                      <w:r>
+                        <w:rPr>
+                          <w:rFonts w:ascii="Arial" w:hAnsi="Arial" w:cs="Arial"/>
+                          <w:b/>
+                          <w:bCs/>
+                        </w:rPr>
+                        <w:t>UX/</w:t>
+                      </w:r>
+                      <w:r>
+                        <w:rPr>
+                          <w:rFonts w:ascii="Arial" w:hAnsi="Arial" w:cs="Arial"/>
+                          <w:b/>
+                          <w:bCs/>
+                          <w:lang w:val="es-ES"/>
+                        </w:rPr>
+                        <w:t>UI</w:t>
+                      </w:r>
                     </w:p>
                   </w:txbxContent>
                 </v:textbox>

</xml_diff>